<commit_message>
week 1 minutes updates
</commit_message>
<xml_diff>
--- a/Documentation/Minutes/wk1.docx
+++ b/Documentation/Minutes/wk1.docx
@@ -4,6 +4,7 @@
   <w:body>
     <w:p>
       <w:pPr>
+        <w:spacing w:line="240" w:lineRule="auto"/>
         <w:rPr>
           <w:b/>
         </w:rPr>
@@ -38,301 +39,521 @@
         </w:rPr>
         <w:t>PROJECT</w:t>
       </w:r>
-    </w:p>
-    <w:p>
-      <w:r>
-        <w:t>Date of Meeting :</w:t>
-      </w:r>
+      <w:r>
+        <w:rPr>
+          <w:b/>
+        </w:rPr>
+        <w:t xml:space="preserve"> Week 1 End</w:t>
+      </w:r>
+    </w:p>
+    <w:p>
+      <w:pPr>
+        <w:spacing w:line="240" w:lineRule="auto"/>
+      </w:pPr>
+      <w:r>
+        <w:t xml:space="preserve">Date of </w:t>
+      </w:r>
+      <w:proofErr w:type="gramStart"/>
+      <w:r>
+        <w:t>Meeting :</w:t>
+      </w:r>
+      <w:proofErr w:type="gramEnd"/>
       <w:r>
         <w:t xml:space="preserve"> 06/02/201</w:t>
       </w:r>
       <w:r>
         <w:t>9</w:t>
+      </w:r>
+    </w:p>
+    <w:p>
+      <w:pPr>
+        <w:spacing w:line="240" w:lineRule="auto"/>
+      </w:pPr>
+      <w:r>
+        <w:t xml:space="preserve">Time of </w:t>
+      </w:r>
+      <w:proofErr w:type="gramStart"/>
+      <w:r>
+        <w:t>Meeting :</w:t>
+      </w:r>
+      <w:proofErr w:type="gramEnd"/>
+      <w:r>
+        <w:t xml:space="preserve"> 11:00</w:t>
+      </w:r>
+    </w:p>
+    <w:p>
+      <w:pPr>
+        <w:spacing w:line="240" w:lineRule="auto"/>
+      </w:pPr>
+      <w:proofErr w:type="gramStart"/>
+      <w:r>
+        <w:t>Attendees:-</w:t>
+      </w:r>
+      <w:proofErr w:type="gramEnd"/>
+      <w:r>
+        <w:t xml:space="preserve"> </w:t>
+      </w:r>
+      <w:r>
+        <w:t>Sean</w:t>
+      </w:r>
+      <w:r>
+        <w:t xml:space="preserve">, </w:t>
+      </w:r>
+      <w:r>
+        <w:t>Alex</w:t>
+      </w:r>
+      <w:r>
+        <w:t xml:space="preserve">, </w:t>
+      </w:r>
+      <w:r>
+        <w:t>Josh</w:t>
+      </w:r>
+      <w:r>
+        <w:t xml:space="preserve">, </w:t>
+      </w:r>
+      <w:r>
+        <w:t>Brittney</w:t>
+      </w:r>
+    </w:p>
+    <w:p>
+      <w:pPr>
+        <w:spacing w:line="240" w:lineRule="auto"/>
+      </w:pPr>
+      <w:r>
+        <w:t xml:space="preserve">Apologies </w:t>
+      </w:r>
+      <w:proofErr w:type="gramStart"/>
+      <w:r>
+        <w:t>from:-</w:t>
+      </w:r>
+      <w:proofErr w:type="gramEnd"/>
+      <w:r>
+        <w:t xml:space="preserve">  </w:t>
+      </w:r>
+      <w:r>
+        <w:t>n/a</w:t>
+      </w:r>
+    </w:p>
+    <w:p>
+      <w:pPr>
+        <w:spacing w:line="240" w:lineRule="auto"/>
+        <w:rPr>
+          <w:b/>
+        </w:rPr>
+      </w:pPr>
+      <w:r>
+        <w:rPr>
+          <w:b/>
+        </w:rPr>
+        <w:t xml:space="preserve">Item </w:t>
+      </w:r>
+      <w:proofErr w:type="gramStart"/>
+      <w:r>
+        <w:rPr>
+          <w:b/>
+        </w:rPr>
+        <w:t xml:space="preserve">1 </w:t>
+      </w:r>
+      <w:r>
+        <w:rPr>
+          <w:b/>
+        </w:rPr>
+        <w:t>:</w:t>
+      </w:r>
+      <w:proofErr w:type="gramEnd"/>
+      <w:r>
+        <w:rPr>
+          <w:b/>
+        </w:rPr>
+        <w:t xml:space="preserve">-  </w:t>
+      </w:r>
+      <w:proofErr w:type="spellStart"/>
+      <w:r>
+        <w:rPr>
+          <w:b/>
+        </w:rPr>
+        <w:t>Postmortem</w:t>
+      </w:r>
+      <w:proofErr w:type="spellEnd"/>
+      <w:r>
+        <w:rPr>
+          <w:b/>
+        </w:rPr>
+        <w:t xml:space="preserve"> of previous week</w:t>
+      </w:r>
+    </w:p>
+    <w:p>
+      <w:pPr>
+        <w:spacing w:line="240" w:lineRule="auto"/>
+      </w:pPr>
+      <w:r>
+        <w:t xml:space="preserve">All attending </w:t>
+      </w:r>
+      <w:proofErr w:type="gramStart"/>
+      <w:r>
+        <w:t>have</w:t>
+      </w:r>
+      <w:proofErr w:type="gramEnd"/>
+      <w:r>
+        <w:t xml:space="preserve"> completed brief sheets.</w:t>
+      </w:r>
+    </w:p>
+    <w:p>
+      <w:pPr>
+        <w:spacing w:line="240" w:lineRule="auto"/>
+        <w:rPr>
+          <w:b/>
+        </w:rPr>
+      </w:pPr>
+      <w:r>
+        <w:rPr>
+          <w:b/>
+        </w:rPr>
+        <w:t xml:space="preserve">Item </w:t>
+      </w:r>
+      <w:proofErr w:type="gramStart"/>
+      <w:r>
+        <w:rPr>
+          <w:b/>
+        </w:rPr>
+        <w:t>2:-</w:t>
+      </w:r>
+      <w:proofErr w:type="gramEnd"/>
+      <w:r>
+        <w:rPr>
+          <w:b/>
+        </w:rPr>
+        <w:t xml:space="preserve">  </w:t>
+      </w:r>
+      <w:r>
+        <w:rPr>
+          <w:b/>
+        </w:rPr>
+        <w:t>Group consensus on project to continue with</w:t>
+      </w:r>
+      <w:r>
+        <w:rPr>
+          <w:b/>
+        </w:rPr>
+        <w:t xml:space="preserve"> being established. </w:t>
+      </w:r>
+    </w:p>
+    <w:p>
+      <w:pPr>
+        <w:spacing w:line="240" w:lineRule="auto"/>
+      </w:pPr>
+      <w:r>
+        <w:t>Josh and Alex happy to withd</w:t>
       </w:r>
       <w:bookmarkStart w:id="0" w:name="_GoBack"/>
       <w:bookmarkEnd w:id="0"/>
-    </w:p>
-    <w:p>
-      <w:r>
-        <w:t xml:space="preserve">Time of </w:t>
+      <w:r>
+        <w:t>raw ideas</w:t>
+      </w:r>
+    </w:p>
+    <w:p>
+      <w:pPr>
+        <w:spacing w:line="240" w:lineRule="auto"/>
+      </w:pPr>
+      <w:r>
+        <w:t>Strengths and challenges of both other ideas discussed</w:t>
+      </w:r>
+    </w:p>
+    <w:p>
+      <w:pPr>
+        <w:pStyle w:val="ListParagraph"/>
+        <w:numPr>
+          <w:ilvl w:val="0"/>
+          <w:numId w:val="1"/>
+        </w:numPr>
+        <w:spacing w:line="240" w:lineRule="auto"/>
+      </w:pPr>
+      <w:proofErr w:type="spellStart"/>
+      <w:r>
+        <w:t>Metroidvania</w:t>
+      </w:r>
+      <w:proofErr w:type="spellEnd"/>
+      <w:r>
+        <w:t xml:space="preserve"> varied art / design</w:t>
+      </w:r>
+    </w:p>
+    <w:p>
+      <w:pPr>
+        <w:pStyle w:val="ListParagraph"/>
+        <w:numPr>
+          <w:ilvl w:val="0"/>
+          <w:numId w:val="1"/>
+        </w:numPr>
+        <w:spacing w:line="240" w:lineRule="auto"/>
+      </w:pPr>
+      <w:r>
+        <w:t>Limited technological challenges</w:t>
+      </w:r>
+      <w:r>
+        <w:br/>
+      </w:r>
+    </w:p>
+    <w:p>
+      <w:pPr>
+        <w:pStyle w:val="ListParagraph"/>
+        <w:numPr>
+          <w:ilvl w:val="0"/>
+          <w:numId w:val="1"/>
+        </w:numPr>
+        <w:spacing w:line="240" w:lineRule="auto"/>
+      </w:pPr>
+      <w:r>
+        <w:t>Reverse stealth straightforward visuals, single theme</w:t>
+      </w:r>
+    </w:p>
+    <w:p>
+      <w:pPr>
+        <w:pStyle w:val="ListParagraph"/>
+        <w:numPr>
+          <w:ilvl w:val="0"/>
+          <w:numId w:val="1"/>
+        </w:numPr>
+        <w:spacing w:line="240" w:lineRule="auto"/>
+      </w:pPr>
+      <w:r>
+        <w:t>Narrative + dialogue required</w:t>
+      </w:r>
+    </w:p>
+    <w:p>
+      <w:pPr>
+        <w:pStyle w:val="ListParagraph"/>
+        <w:numPr>
+          <w:ilvl w:val="0"/>
+          <w:numId w:val="1"/>
+        </w:numPr>
+        <w:spacing w:line="240" w:lineRule="auto"/>
+      </w:pPr>
+      <w:r>
+        <w:t>Multiple AI behaviours and abilities</w:t>
+      </w:r>
+    </w:p>
+    <w:p>
+      <w:pPr>
+        <w:pStyle w:val="ListParagraph"/>
+        <w:spacing w:line="240" w:lineRule="auto"/>
+      </w:pPr>
+    </w:p>
+    <w:p>
+      <w:pPr>
+        <w:spacing w:line="240" w:lineRule="auto"/>
+      </w:pPr>
+      <w:r>
+        <w:t>Consensus</w:t>
+      </w:r>
+      <w:r>
+        <w:t xml:space="preserve"> reached on: </w:t>
+      </w:r>
+      <w:proofErr w:type="spellStart"/>
+      <w:r>
+        <w:t>Metroidvania</w:t>
+      </w:r>
+      <w:proofErr w:type="spellEnd"/>
+      <w:r>
+        <w:t>, plays on group strengths. Highly scalable and good scope control.</w:t>
+      </w:r>
+    </w:p>
+    <w:p>
+      <w:pPr>
+        <w:spacing w:line="240" w:lineRule="auto"/>
+        <w:rPr>
+          <w:b/>
+        </w:rPr>
+      </w:pPr>
+      <w:r>
+        <w:rPr>
+          <w:b/>
+        </w:rPr>
+        <w:t>Item 3</w:t>
+      </w:r>
+      <w:r>
+        <w:rPr>
+          <w:b/>
+        </w:rPr>
+        <w:t>:</w:t>
+      </w:r>
+      <w:r>
+        <w:rPr>
+          <w:b/>
+        </w:rPr>
+        <w:t xml:space="preserve"> - </w:t>
+      </w:r>
+      <w:r>
+        <w:rPr>
+          <w:b/>
+        </w:rPr>
+        <w:t xml:space="preserve">Tasks for the current </w:t>
       </w:r>
       <w:proofErr w:type="gramStart"/>
       <w:r>
-        <w:t>Meeting :</w:t>
+        <w:rPr>
+          <w:b/>
+        </w:rPr>
+        <w:t>week:-</w:t>
       </w:r>
       <w:proofErr w:type="gramEnd"/>
     </w:p>
     <w:p>
+      <w:pPr>
+        <w:spacing w:line="240" w:lineRule="auto"/>
+      </w:pPr>
+      <w:r>
+        <w:rPr>
+          <w:i/>
+        </w:rPr>
+        <w:t>In Jam:</w:t>
+      </w:r>
+      <w:r>
+        <w:br/>
+        <w:t>Alex / Josh – Code style guide / project structure</w:t>
+      </w:r>
+      <w:r>
+        <w:br/>
+      </w:r>
+      <w:r>
+        <w:t xml:space="preserve">Sean / Brittney – </w:t>
+      </w:r>
+      <w:r>
+        <w:t>art</w:t>
+      </w:r>
+      <w:r>
+        <w:t xml:space="preserve"> style / </w:t>
+      </w:r>
+      <w:r>
+        <w:t xml:space="preserve">Research </w:t>
+      </w:r>
+    </w:p>
+    <w:p>
+      <w:pPr>
+        <w:spacing w:line="240" w:lineRule="auto"/>
+      </w:pPr>
+      <w:r>
+        <w:rPr>
+          <w:i/>
+        </w:rPr>
+        <w:t>Out of Jam:</w:t>
+      </w:r>
+      <w:r>
+        <w:rPr>
+          <w:i/>
+        </w:rPr>
+        <w:br/>
+      </w:r>
+      <w:r>
+        <w:t>Alex – Audio sketches</w:t>
+      </w:r>
+      <w:r>
+        <w:br/>
+      </w:r>
+      <w:r>
+        <w:t>Josh – Prototype / basic unity project framework</w:t>
+      </w:r>
+    </w:p>
+    <w:p>
+      <w:pPr>
+        <w:spacing w:line="240" w:lineRule="auto"/>
+        <w:rPr>
+          <w:b/>
+        </w:rPr>
+      </w:pPr>
+      <w:r>
+        <w:rPr>
+          <w:b/>
+        </w:rPr>
+        <w:t xml:space="preserve">Item </w:t>
+      </w:r>
       <w:proofErr w:type="gramStart"/>
       <w:r>
-        <w:t>Attendees:-</w:t>
+        <w:rPr>
+          <w:b/>
+        </w:rPr>
+        <w:t>3:-</w:t>
       </w:r>
       <w:proofErr w:type="gramEnd"/>
-    </w:p>
-    <w:p>
-      <w:r>
-        <w:t xml:space="preserve">Apologies </w:t>
+      <w:r>
+        <w:rPr>
+          <w:b/>
+        </w:rPr>
+        <w:t xml:space="preserve">  Any Other Business.</w:t>
+      </w:r>
+    </w:p>
+    <w:p>
+      <w:pPr>
+        <w:spacing w:line="240" w:lineRule="auto"/>
+      </w:pPr>
+      <w:r>
+        <w:t>Background games to look at for research:</w:t>
+      </w:r>
+    </w:p>
+    <w:p>
+      <w:pPr>
+        <w:spacing w:line="240" w:lineRule="auto"/>
+      </w:pPr>
+      <w:r>
+        <w:t>Super Metroid</w:t>
+      </w:r>
+    </w:p>
+    <w:p>
+      <w:pPr>
+        <w:spacing w:line="240" w:lineRule="auto"/>
+      </w:pPr>
+      <w:r>
+        <w:t>Ori and the Blind Forest</w:t>
+      </w:r>
+    </w:p>
+    <w:p>
+      <w:pPr>
+        <w:spacing w:line="240" w:lineRule="auto"/>
+      </w:pPr>
+      <w:r>
+        <w:t>Hollow Knight</w:t>
+      </w:r>
+    </w:p>
+    <w:p>
+      <w:pPr>
+        <w:spacing w:line="240" w:lineRule="auto"/>
+      </w:pPr>
+      <w:r>
+        <w:t xml:space="preserve">Meeting </w:t>
       </w:r>
       <w:proofErr w:type="gramStart"/>
       <w:r>
-        <w:t>from:-</w:t>
+        <w:t>Ended :</w:t>
       </w:r>
       <w:proofErr w:type="gramEnd"/>
-    </w:p>
-    <w:p>
-      <w:pPr>
-        <w:rPr>
-          <w:b/>
-        </w:rPr>
-      </w:pPr>
-      <w:r>
-        <w:rPr>
-          <w:b/>
-        </w:rPr>
-        <w:t xml:space="preserve">Item </w:t>
+      <w:r>
+        <w:t>-</w:t>
+      </w:r>
+      <w:r>
+        <w:br/>
+      </w:r>
+      <w:r>
+        <w:t>12:40</w:t>
+      </w:r>
+    </w:p>
+    <w:p>
+      <w:pPr>
+        <w:spacing w:line="240" w:lineRule="auto"/>
+      </w:pPr>
+      <w:r>
+        <w:t xml:space="preserve">Minute </w:t>
       </w:r>
       <w:proofErr w:type="gramStart"/>
       <w:r>
-        <w:rPr>
-          <w:b/>
-        </w:rPr>
-        <w:t>One:-</w:t>
+        <w:t>Taker:-</w:t>
       </w:r>
       <w:proofErr w:type="gramEnd"/>
       <w:r>
-        <w:rPr>
-          <w:b/>
-        </w:rPr>
-        <w:t xml:space="preserve">  </w:t>
-      </w:r>
-      <w:proofErr w:type="spellStart"/>
-      <w:r>
-        <w:rPr>
-          <w:b/>
-        </w:rPr>
-        <w:t>Postmortem</w:t>
-      </w:r>
-      <w:proofErr w:type="spellEnd"/>
-      <w:r>
-        <w:rPr>
-          <w:b/>
-        </w:rPr>
-        <w:t xml:space="preserve"> of previous week</w:t>
-      </w:r>
-    </w:p>
-    <w:p>
-      <w:r>
-        <w:t xml:space="preserve">What went </w:t>
-      </w:r>
-      <w:proofErr w:type="gramStart"/>
-      <w:r>
-        <w:t>well</w:t>
-      </w:r>
-      <w:r>
-        <w:t xml:space="preserve"> :</w:t>
-      </w:r>
-      <w:proofErr w:type="gramEnd"/>
-      <w:r>
-        <w:t xml:space="preserve">  be specific </w:t>
-      </w:r>
-    </w:p>
-    <w:p>
-      <w:r>
-        <w:t xml:space="preserve">What went </w:t>
-      </w:r>
-      <w:proofErr w:type="gramStart"/>
-      <w:r>
-        <w:t>badly</w:t>
-      </w:r>
-      <w:r>
-        <w:t xml:space="preserve"> :</w:t>
-      </w:r>
-      <w:proofErr w:type="gramEnd"/>
-      <w:r>
-        <w:t xml:space="preserve"> be specific</w:t>
-      </w:r>
-    </w:p>
-    <w:p>
-      <w:r>
-        <w:t xml:space="preserve">Feedback </w:t>
-      </w:r>
-      <w:proofErr w:type="spellStart"/>
-      <w:proofErr w:type="gramStart"/>
-      <w:r>
-        <w:t>Recieved</w:t>
-      </w:r>
-      <w:proofErr w:type="spellEnd"/>
-      <w:r>
-        <w:t xml:space="preserve"> :</w:t>
-      </w:r>
-      <w:proofErr w:type="gramEnd"/>
-      <w:r>
-        <w:t xml:space="preserve"> On any aspect of the game, either from tutors, or </w:t>
-      </w:r>
-      <w:proofErr w:type="spellStart"/>
-      <w:r>
-        <w:t>playtesters</w:t>
-      </w:r>
-      <w:proofErr w:type="spellEnd"/>
-      <w:r>
-        <w:t xml:space="preserve"> etc.</w:t>
-      </w:r>
-    </w:p>
-    <w:p>
-      <w:r>
-        <w:t xml:space="preserve">Individual work </w:t>
-      </w:r>
-      <w:proofErr w:type="gramStart"/>
-      <w:r>
-        <w:t>completed:-</w:t>
-      </w:r>
-      <w:proofErr w:type="gramEnd"/>
-    </w:p>
-    <w:p>
-      <w:r>
-        <w:t>Person 1</w:t>
-      </w:r>
-      <w:r>
         <w:br/>
-        <w:t>Person 2</w:t>
-      </w:r>
-      <w:r>
-        <w:br/>
-        <w:t>Person 3</w:t>
-      </w:r>
-      <w:r>
-        <w:br/>
-        <w:t>Person 4</w:t>
-      </w:r>
-    </w:p>
-    <w:p>
-      <w:r>
-        <w:t xml:space="preserve">Item </w:t>
-      </w:r>
-      <w:proofErr w:type="gramStart"/>
-      <w:r>
-        <w:t>2:-</w:t>
-      </w:r>
-      <w:proofErr w:type="gramEnd"/>
-      <w:r>
-        <w:t xml:space="preserve">  Overall Aim of the current weeks sprint  (What will the product look like by the end of the sprint. </w:t>
-      </w:r>
-      <w:r>
-        <w:rPr>
-          <w:b/>
-        </w:rPr>
-        <w:t xml:space="preserve">Be Specific.  We will have a </w:t>
-      </w:r>
-      <w:proofErr w:type="gramStart"/>
-      <w:r>
-        <w:rPr>
-          <w:b/>
-        </w:rPr>
-        <w:t>.....</w:t>
-      </w:r>
-      <w:proofErr w:type="gramEnd"/>
-      <w:r>
-        <w:rPr>
-          <w:b/>
-        </w:rPr>
-        <w:t>That does X and Y</w:t>
-      </w:r>
-    </w:p>
-    <w:p>
-      <w:r>
-        <w:t xml:space="preserve">Tasks for the current </w:t>
-      </w:r>
-      <w:proofErr w:type="gramStart"/>
-      <w:r>
-        <w:t>week:-</w:t>
-      </w:r>
-      <w:proofErr w:type="gramEnd"/>
-    </w:p>
-    <w:p>
-      <w:r>
-        <w:t xml:space="preserve">You need to be </w:t>
-      </w:r>
-      <w:proofErr w:type="gramStart"/>
-      <w:r>
-        <w:t>absolutely clear</w:t>
-      </w:r>
-      <w:proofErr w:type="gramEnd"/>
-      <w:r>
-        <w:t xml:space="preserve"> as a team that individual participants understand the tasks they are being asked to complete and have estimated how long it will take them to finish. No more t</w:t>
-      </w:r>
-      <w:r>
-        <w:t xml:space="preserve">han 6 hours per person per week, 3 hours in </w:t>
-      </w:r>
-      <w:proofErr w:type="gramStart"/>
-      <w:r>
-        <w:t>lab based</w:t>
-      </w:r>
-      <w:proofErr w:type="gramEnd"/>
-      <w:r>
-        <w:t xml:space="preserve"> work and 3 remotely delivered.</w:t>
-      </w:r>
-    </w:p>
-    <w:p>
-      <w:r>
-        <w:t>Person 1 tasks</w:t>
-      </w:r>
-      <w:r>
-        <w:br/>
-        <w:t>Person 2 tasks</w:t>
-      </w:r>
-      <w:r>
-        <w:br/>
-        <w:t>Person 3 tasks</w:t>
-      </w:r>
-      <w:r>
-        <w:br/>
-        <w:t>Person 4 tasks</w:t>
-      </w:r>
-    </w:p>
-    <w:p>
-      <w:r>
-        <w:t>(These tasks to be uploaded and tracked on JIRA)</w:t>
-      </w:r>
-    </w:p>
-    <w:p/>
-    <w:p>
-      <w:r>
-        <w:t xml:space="preserve">Item </w:t>
-      </w:r>
-      <w:proofErr w:type="gramStart"/>
-      <w:r>
-        <w:t>3:-</w:t>
-      </w:r>
-      <w:proofErr w:type="gramEnd"/>
-      <w:r>
-        <w:t xml:space="preserve">  Any Other Business.</w:t>
-      </w:r>
-    </w:p>
-    <w:p/>
-    <w:p>
-      <w:r>
-        <w:t xml:space="preserve">Meeting </w:t>
-      </w:r>
-      <w:proofErr w:type="gramStart"/>
-      <w:r>
-        <w:t>Ended :</w:t>
-      </w:r>
-      <w:proofErr w:type="gramEnd"/>
-      <w:r>
-        <w:t>-</w:t>
-      </w:r>
-    </w:p>
-    <w:p>
-      <w:r>
-        <w:t xml:space="preserve">Minute </w:t>
-      </w:r>
-      <w:proofErr w:type="gramStart"/>
-      <w:r>
-        <w:t>Taker:-</w:t>
-      </w:r>
-      <w:proofErr w:type="gramEnd"/>
-    </w:p>
-    <w:p/>
+      </w:r>
+      <w:r>
+        <w:t>Alex / Sean</w:t>
+      </w:r>
+    </w:p>
     <w:sectPr>
       <w:pgSz w:w="11906" w:h="16838"/>
       <w:pgMar w:top="1440" w:right="1440" w:bottom="1440" w:left="1440" w:header="708" w:footer="708" w:gutter="0"/>
@@ -341,6 +562,126 @@
     </w:sectPr>
   </w:body>
 </w:document>
+</file>
+
+<file path=word/numbering.xml><?xml version="1.0" encoding="utf-8"?>
+<w:numbering xmlns:wpc="http://schemas.microsoft.com/office/word/2010/wordprocessingCanvas" xmlns:cx="http://schemas.microsoft.com/office/drawing/2014/chartex" xmlns:cx1="http://schemas.microsoft.com/office/drawing/2015/9/8/chartex" xmlns:cx2="http://schemas.microsoft.com/office/drawing/2015/10/21/chartex" xmlns:cx3="http://schemas.microsoft.com/office/drawing/2016/5/9/chartex" xmlns:cx4="http://schemas.microsoft.com/office/drawing/2016/5/10/chartex" xmlns:cx5="http://schemas.microsoft.com/office/drawing/2016/5/11/chartex" xmlns:cx6="http://schemas.microsoft.com/office/drawing/2016/5/12/chartex" xmlns:cx7="http://schemas.microsoft.com/office/drawing/2016/5/13/chartex" xmlns:cx8="http://schemas.microsoft.com/office/drawing/2016/5/14/chartex" xmlns:mc="http://schemas.openxmlformats.org/markup-compatibility/2006" xmlns:aink="http://schemas.microsoft.com/office/drawing/2016/ink" xmlns:am3d="http://schemas.microsoft.com/office/drawing/2017/model3d" xmlns:o="urn:schemas-microsoft-com:office:office" xmlns:r="http://schemas.openxmlformats.org/officeDocument/2006/relationships" xmlns:m="http://schemas.openxmlformats.org/officeDocument/2006/math" xmlns:v="urn:schemas-microsoft-com:vml" xmlns:wp14="http://schemas.microsoft.com/office/word/2010/wordprocessingDrawing" xmlns:wp="http://schemas.openxmlformats.org/drawingml/2006/wordprocessingDrawing" xmlns:w10="urn:schemas-microsoft-com:office:word" xmlns:w="http://schemas.openxmlformats.org/wordprocessingml/2006/main" xmlns:w14="http://schemas.microsoft.com/office/word/2010/wordml" xmlns:w15="http://schemas.microsoft.com/office/word/2012/wordml" xmlns:w16cid="http://schemas.microsoft.com/office/word/2016/wordml/cid" xmlns:w16se="http://schemas.microsoft.com/office/word/2015/wordml/symex" xmlns:wpg="http://schemas.microsoft.com/office/word/2010/wordprocessingGroup" xmlns:wpi="http://schemas.microsoft.com/office/word/2010/wordprocessingInk" xmlns:wne="http://schemas.microsoft.com/office/word/2006/wordml" xmlns:wps="http://schemas.microsoft.com/office/word/2010/wordprocessingShape" mc:Ignorable="w14 w15 w16se w16cid wp14">
+  <w:abstractNum w:abstractNumId="0" w15:restartNumberingAfterBreak="0">
+    <w:nsid w:val="69C45D15"/>
+    <w:multiLevelType w:val="hybridMultilevel"/>
+    <w:tmpl w:val="F14EE3FE"/>
+    <w:lvl w:ilvl="0" w:tplc="640C9F3A">
+      <w:numFmt w:val="bullet"/>
+      <w:lvlText w:val="-"/>
+      <w:lvlJc w:val="left"/>
+      <w:pPr>
+        <w:ind w:left="1080" w:hanging="360"/>
+      </w:pPr>
+      <w:rPr>
+        <w:rFonts w:ascii="Calibri" w:eastAsiaTheme="minorHAnsi" w:hAnsi="Calibri" w:cs="Calibri" w:hint="default"/>
+      </w:rPr>
+    </w:lvl>
+    <w:lvl w:ilvl="1" w:tplc="08090003" w:tentative="1">
+      <w:start w:val="1"/>
+      <w:numFmt w:val="bullet"/>
+      <w:lvlText w:val="o"/>
+      <w:lvlJc w:val="left"/>
+      <w:pPr>
+        <w:ind w:left="1800" w:hanging="360"/>
+      </w:pPr>
+      <w:rPr>
+        <w:rFonts w:ascii="Courier New" w:hAnsi="Courier New" w:cs="Courier New" w:hint="default"/>
+      </w:rPr>
+    </w:lvl>
+    <w:lvl w:ilvl="2" w:tplc="08090005" w:tentative="1">
+      <w:start w:val="1"/>
+      <w:numFmt w:val="bullet"/>
+      <w:lvlText w:val=""/>
+      <w:lvlJc w:val="left"/>
+      <w:pPr>
+        <w:ind w:left="2520" w:hanging="360"/>
+      </w:pPr>
+      <w:rPr>
+        <w:rFonts w:ascii="Wingdings" w:hAnsi="Wingdings" w:hint="default"/>
+      </w:rPr>
+    </w:lvl>
+    <w:lvl w:ilvl="3" w:tplc="08090001" w:tentative="1">
+      <w:start w:val="1"/>
+      <w:numFmt w:val="bullet"/>
+      <w:lvlText w:val=""/>
+      <w:lvlJc w:val="left"/>
+      <w:pPr>
+        <w:ind w:left="3240" w:hanging="360"/>
+      </w:pPr>
+      <w:rPr>
+        <w:rFonts w:ascii="Symbol" w:hAnsi="Symbol" w:hint="default"/>
+      </w:rPr>
+    </w:lvl>
+    <w:lvl w:ilvl="4" w:tplc="08090003" w:tentative="1">
+      <w:start w:val="1"/>
+      <w:numFmt w:val="bullet"/>
+      <w:lvlText w:val="o"/>
+      <w:lvlJc w:val="left"/>
+      <w:pPr>
+        <w:ind w:left="3960" w:hanging="360"/>
+      </w:pPr>
+      <w:rPr>
+        <w:rFonts w:ascii="Courier New" w:hAnsi="Courier New" w:cs="Courier New" w:hint="default"/>
+      </w:rPr>
+    </w:lvl>
+    <w:lvl w:ilvl="5" w:tplc="08090005" w:tentative="1">
+      <w:start w:val="1"/>
+      <w:numFmt w:val="bullet"/>
+      <w:lvlText w:val=""/>
+      <w:lvlJc w:val="left"/>
+      <w:pPr>
+        <w:ind w:left="4680" w:hanging="360"/>
+      </w:pPr>
+      <w:rPr>
+        <w:rFonts w:ascii="Wingdings" w:hAnsi="Wingdings" w:hint="default"/>
+      </w:rPr>
+    </w:lvl>
+    <w:lvl w:ilvl="6" w:tplc="08090001" w:tentative="1">
+      <w:start w:val="1"/>
+      <w:numFmt w:val="bullet"/>
+      <w:lvlText w:val=""/>
+      <w:lvlJc w:val="left"/>
+      <w:pPr>
+        <w:ind w:left="5400" w:hanging="360"/>
+      </w:pPr>
+      <w:rPr>
+        <w:rFonts w:ascii="Symbol" w:hAnsi="Symbol" w:hint="default"/>
+      </w:rPr>
+    </w:lvl>
+    <w:lvl w:ilvl="7" w:tplc="08090003" w:tentative="1">
+      <w:start w:val="1"/>
+      <w:numFmt w:val="bullet"/>
+      <w:lvlText w:val="o"/>
+      <w:lvlJc w:val="left"/>
+      <w:pPr>
+        <w:ind w:left="6120" w:hanging="360"/>
+      </w:pPr>
+      <w:rPr>
+        <w:rFonts w:ascii="Courier New" w:hAnsi="Courier New" w:cs="Courier New" w:hint="default"/>
+      </w:rPr>
+    </w:lvl>
+    <w:lvl w:ilvl="8" w:tplc="08090005" w:tentative="1">
+      <w:start w:val="1"/>
+      <w:numFmt w:val="bullet"/>
+      <w:lvlText w:val=""/>
+      <w:lvlJc w:val="left"/>
+      <w:pPr>
+        <w:ind w:left="6840" w:hanging="360"/>
+      </w:pPr>
+      <w:rPr>
+        <w:rFonts w:ascii="Wingdings" w:hAnsi="Wingdings" w:hint="default"/>
+      </w:rPr>
+    </w:lvl>
+  </w:abstractNum>
+  <w:num w:numId="1">
+    <w:abstractNumId w:val="0"/>
+  </w:num>
+</w:numbering>
 </file>
 
 <file path=word/styles.xml><?xml version="1.0" encoding="utf-8"?>
@@ -769,6 +1110,17 @@
     <w:semiHidden/>
     <w:unhideWhenUsed/>
   </w:style>
+  <w:style w:type="paragraph" w:styleId="ListParagraph">
+    <w:name w:val="List Paragraph"/>
+    <w:basedOn w:val="Normal"/>
+    <w:uiPriority w:val="34"/>
+    <w:qFormat/>
+    <w:rsid w:val="006D1561"/>
+    <w:pPr>
+      <w:ind w:left="720"/>
+      <w:contextualSpacing/>
+    </w:pPr>
+  </w:style>
 </w:styles>
 </file>
 

</xml_diff>